<commit_message>
Atualiza documento com respostas corrigidas
</commit_message>
<xml_diff>
--- a/resposta_prova.docx
+++ b/resposta_prova.docx
@@ -32,13 +32,7 @@
         <w:pStyle w:val="Heading1"/>
       </w:pPr>
       <w:r>
-        <w:t xml:space="preserve">DISCIPLINA: </w:t>
-      </w:r>
-      <w:r>
-        <w:t>GOVERNANÇA E MELHORES PRÁTICAS EM DESENVOLVIMENTO DE SISTEMAS</w:t>
-      </w:r>
-      <w:r>
-        <w:t xml:space="preserve"> </w:t>
+        <w:t xml:space="preserve">DISCIPLINA: GOVERNANÇA E MELHORES PRÁTICAS EM DESENVOLVIMENTO DE SISTEMAS </w:t>
       </w:r>
     </w:p>
     <w:p>
@@ -204,10 +198,7 @@
         <w:ind w:hanging="360"/>
       </w:pPr>
       <w:r>
-        <w:t>REPOSITÓRIO GIT – par</w:t>
-      </w:r>
-      <w:r>
-        <w:t xml:space="preserve">te 1 (peso 3, sendo 1 ponto para cada item): </w:t>
+        <w:t xml:space="preserve">REPOSITÓRIO GIT – parte 1 (peso 3, sendo 1 ponto para cada item): </w:t>
       </w:r>
     </w:p>
     <w:p>
@@ -218,13 +209,7 @@
         </w:numPr>
       </w:pPr>
       <w:r>
-        <w:t xml:space="preserve">Crie um repositório </w:t>
-      </w:r>
-      <w:r>
-        <w:t>público</w:t>
-      </w:r>
-      <w:r>
-        <w:t xml:space="preserve"> no GITHUB.com para o seu projeto </w:t>
+        <w:t xml:space="preserve">Crie um repositório público no GITHUB.com para o seu projeto </w:t>
       </w:r>
       <w:proofErr w:type="gramStart"/>
       <w:r>
@@ -265,6 +250,9 @@
         <w:t xml:space="preserve"> e cole no documento de resposta da sua prova); </w:t>
       </w:r>
       <w:r>
+        <w:rPr>
+          <w:noProof/>
+        </w:rPr>
         <w:drawing>
           <wp:inline distT="0" distB="0" distL="0" distR="0" wp14:anchorId="69E8F4FB" wp14:editId="26E8ED90">
             <wp:extent cx="5394960" cy="2560006"/>
@@ -324,10 +312,7 @@
       </w:r>
       <w:proofErr w:type="spellEnd"/>
       <w:r>
-        <w:t xml:space="preserve"> CMD ou BASH, clone o r</w:t>
-      </w:r>
-      <w:r>
-        <w:t xml:space="preserve">epositório em uma pasta local projeto </w:t>
+        <w:t xml:space="preserve"> CMD ou BASH, clone o repositório em uma pasta local projeto </w:t>
       </w:r>
       <w:proofErr w:type="gramStart"/>
       <w:r>
@@ -352,6 +337,9 @@
         <w:t xml:space="preserve"> da tela que mostra a execução do comando de clonagem e cole no documento de resposta da sua prova); </w:t>
       </w:r>
       <w:r>
+        <w:rPr>
+          <w:noProof/>
+        </w:rPr>
         <w:drawing>
           <wp:inline distT="0" distB="0" distL="0" distR="0" wp14:anchorId="74BBFBF2" wp14:editId="5FF1F3A1">
             <wp:extent cx="5394960" cy="3434457"/>
@@ -419,12 +407,12 @@
       </w:r>
       <w:proofErr w:type="spellEnd"/>
       <w:r>
-        <w:t xml:space="preserve"> da tela que mostra a execução do comando e cole no </w:t>
-      </w:r>
-      <w:r>
-        <w:t xml:space="preserve">documento de resposta da sua prova). </w:t>
-      </w:r>
-      <w:r>
+        <w:t xml:space="preserve"> da tela que mostra a execução do comando e cole no documento de resposta da sua prova). </w:t>
+      </w:r>
+      <w:r>
+        <w:rPr>
+          <w:noProof/>
+        </w:rPr>
         <w:drawing>
           <wp:inline distT="0" distB="0" distL="0" distR="0" wp14:anchorId="28E30515" wp14:editId="484B9393">
             <wp:extent cx="5394960" cy="2277885"/>
@@ -488,6 +476,9 @@
         <w:ind w:left="733" w:firstLine="0"/>
       </w:pPr>
       <w:r>
+        <w:rPr>
+          <w:noProof/>
+        </w:rPr>
         <w:lastRenderedPageBreak/>
         <w:drawing>
           <wp:inline distT="0" distB="0" distL="0" distR="0" wp14:anchorId="54054CCB" wp14:editId="6A5FE64E">
@@ -541,10 +532,7 @@
         <w:ind w:hanging="360"/>
       </w:pPr>
       <w:r>
-        <w:t xml:space="preserve">REPOSITÓRIO GIT – parte 2 (peso 3, sendo 1 ponto </w:t>
-      </w:r>
-      <w:r>
-        <w:t xml:space="preserve">para cada item): </w:t>
+        <w:t xml:space="preserve">REPOSITÓRIO GIT – parte 2 (peso 3, sendo 1 ponto para cada item): </w:t>
       </w:r>
     </w:p>
     <w:p>
@@ -579,10 +567,7 @@
       </w:r>
       <w:proofErr w:type="spellEnd"/>
       <w:r>
-        <w:t xml:space="preserve"> do documento na pasta GIT local (clonada) </w:t>
-      </w:r>
-      <w:r>
-        <w:t xml:space="preserve">na </w:t>
+        <w:t xml:space="preserve"> do documento na pasta GIT local (clonada) na </w:t>
       </w:r>
       <w:proofErr w:type="spellStart"/>
       <w:r>
@@ -602,10 +587,7 @@
       </w:r>
       <w:proofErr w:type="gramStart"/>
       <w:r>
-        <w:t>( ti</w:t>
-      </w:r>
-      <w:r>
-        <w:t>re</w:t>
+        <w:t>( tire</w:t>
       </w:r>
       <w:proofErr w:type="gramEnd"/>
       <w:r>
@@ -617,7 +599,51 @@
       </w:r>
       <w:proofErr w:type="spellEnd"/>
       <w:r>
-        <w:t xml:space="preserve"> da tela que mostra a execução do comando e cole no documento de resposta da sua prova); </w:t>
+        <w:t xml:space="preserve"> da tela que mostra a execução do comando e </w:t>
+      </w:r>
+      <w:r>
+        <w:lastRenderedPageBreak/>
+        <w:t xml:space="preserve">cole no documento de resposta da sua prova); </w:t>
+      </w:r>
+      <w:r>
+        <w:rPr>
+          <w:noProof/>
+        </w:rPr>
+        <w:drawing>
+          <wp:inline distT="0" distB="0" distL="0" distR="0" wp14:anchorId="3392C15D" wp14:editId="3107D4F2">
+            <wp:extent cx="5394960" cy="3935095"/>
+            <wp:effectExtent l="0" t="0" r="0" b="8255"/>
+            <wp:docPr id="6" name="Picture 6"/>
+            <wp:cNvGraphicFramePr>
+              <a:graphicFrameLocks xmlns:a="http://schemas.openxmlformats.org/drawingml/2006/main" noChangeAspect="1"/>
+            </wp:cNvGraphicFramePr>
+            <a:graphic xmlns:a="http://schemas.openxmlformats.org/drawingml/2006/main">
+              <a:graphicData uri="http://schemas.openxmlformats.org/drawingml/2006/picture">
+                <pic:pic xmlns:pic="http://schemas.openxmlformats.org/drawingml/2006/picture">
+                  <pic:nvPicPr>
+                    <pic:cNvPr id="1" name=""/>
+                    <pic:cNvPicPr/>
+                  </pic:nvPicPr>
+                  <pic:blipFill>
+                    <a:blip r:embed="rId9"/>
+                    <a:stretch>
+                      <a:fillRect/>
+                    </a:stretch>
+                  </pic:blipFill>
+                  <pic:spPr>
+                    <a:xfrm>
+                      <a:off x="0" y="0"/>
+                      <a:ext cx="5394960" cy="3935095"/>
+                    </a:xfrm>
+                    <a:prstGeom prst="rect">
+                      <a:avLst/>
+                    </a:prstGeom>
+                  </pic:spPr>
+                </pic:pic>
+              </a:graphicData>
+            </a:graphic>
+          </wp:inline>
+        </w:drawing>
       </w:r>
     </w:p>
     <w:p>
@@ -657,10 +683,7 @@
       </w:r>
       <w:proofErr w:type="gramEnd"/>
       <w:r>
-        <w:t xml:space="preserve"> ti</w:t>
-      </w:r>
-      <w:r>
-        <w:t xml:space="preserve">re print </w:t>
+        <w:t xml:space="preserve"> tire print </w:t>
       </w:r>
       <w:proofErr w:type="spellStart"/>
       <w:r>
@@ -668,10 +691,47 @@
       </w:r>
       <w:proofErr w:type="spellEnd"/>
       <w:r>
-        <w:t xml:space="preserve"> da tela que mostra a execução do comando e cole no do</w:t>
-      </w:r>
-      <w:r>
-        <w:t xml:space="preserve">cumento de resposta da sua prova); </w:t>
+        <w:t xml:space="preserve"> da tela que mostra a execução do comando e cole no documento de resposta da sua prova); </w:t>
+      </w:r>
+      <w:r>
+        <w:rPr>
+          <w:noProof/>
+        </w:rPr>
+        <w:drawing>
+          <wp:inline distT="0" distB="0" distL="0" distR="0" wp14:anchorId="0EF3F770" wp14:editId="2B29AB88">
+            <wp:extent cx="5394960" cy="2002155"/>
+            <wp:effectExtent l="0" t="0" r="0" b="0"/>
+            <wp:docPr id="5" name="Picture 5"/>
+            <wp:cNvGraphicFramePr>
+              <a:graphicFrameLocks xmlns:a="http://schemas.openxmlformats.org/drawingml/2006/main" noChangeAspect="1"/>
+            </wp:cNvGraphicFramePr>
+            <a:graphic xmlns:a="http://schemas.openxmlformats.org/drawingml/2006/main">
+              <a:graphicData uri="http://schemas.openxmlformats.org/drawingml/2006/picture">
+                <pic:pic xmlns:pic="http://schemas.openxmlformats.org/drawingml/2006/picture">
+                  <pic:nvPicPr>
+                    <pic:cNvPr id="1" name=""/>
+                    <pic:cNvPicPr/>
+                  </pic:nvPicPr>
+                  <pic:blipFill>
+                    <a:blip r:embed="rId10"/>
+                    <a:stretch>
+                      <a:fillRect/>
+                    </a:stretch>
+                  </pic:blipFill>
+                  <pic:spPr>
+                    <a:xfrm>
+                      <a:off x="0" y="0"/>
+                      <a:ext cx="5394960" cy="2002155"/>
+                    </a:xfrm>
+                    <a:prstGeom prst="rect">
+                      <a:avLst/>
+                    </a:prstGeom>
+                  </pic:spPr>
+                </pic:pic>
+              </a:graphicData>
+            </a:graphic>
+          </wp:inline>
+        </w:drawing>
       </w:r>
     </w:p>
     <w:p>
@@ -710,10 +770,7 @@
       </w:r>
       <w:proofErr w:type="gramStart"/>
       <w:r>
-        <w:t>( ti</w:t>
-      </w:r>
-      <w:r>
-        <w:t>re</w:t>
+        <w:t>( tire</w:t>
       </w:r>
       <w:proofErr w:type="gramEnd"/>
       <w:r>
@@ -734,6 +791,118 @@
       <w:proofErr w:type="spellEnd"/>
       <w:r>
         <w:t xml:space="preserve"> atualizadas). </w:t>
+      </w:r>
+      <w:r>
+        <w:lastRenderedPageBreak/>
+        <w:drawing>
+          <wp:inline distT="0" distB="0" distL="0" distR="0" wp14:anchorId="14DB82C9" wp14:editId="78A96B9C">
+            <wp:extent cx="5394960" cy="3083560"/>
+            <wp:effectExtent l="0" t="0" r="0" b="2540"/>
+            <wp:docPr id="7" name="Picture 7"/>
+            <wp:cNvGraphicFramePr>
+              <a:graphicFrameLocks xmlns:a="http://schemas.openxmlformats.org/drawingml/2006/main" noChangeAspect="1"/>
+            </wp:cNvGraphicFramePr>
+            <a:graphic xmlns:a="http://schemas.openxmlformats.org/drawingml/2006/main">
+              <a:graphicData uri="http://schemas.openxmlformats.org/drawingml/2006/picture">
+                <pic:pic xmlns:pic="http://schemas.openxmlformats.org/drawingml/2006/picture">
+                  <pic:nvPicPr>
+                    <pic:cNvPr id="1" name=""/>
+                    <pic:cNvPicPr/>
+                  </pic:nvPicPr>
+                  <pic:blipFill>
+                    <a:blip r:embed="rId11"/>
+                    <a:stretch>
+                      <a:fillRect/>
+                    </a:stretch>
+                  </pic:blipFill>
+                  <pic:spPr>
+                    <a:xfrm>
+                      <a:off x="0" y="0"/>
+                      <a:ext cx="5394960" cy="3083560"/>
+                    </a:xfrm>
+                    <a:prstGeom prst="rect">
+                      <a:avLst/>
+                    </a:prstGeom>
+                  </pic:spPr>
+                </pic:pic>
+              </a:graphicData>
+            </a:graphic>
+          </wp:inline>
+        </w:drawing>
+      </w:r>
+      <w:r>
+        <w:drawing>
+          <wp:inline distT="0" distB="0" distL="0" distR="0" wp14:anchorId="4B108884" wp14:editId="109CF2D6">
+            <wp:extent cx="5394960" cy="2120900"/>
+            <wp:effectExtent l="0" t="0" r="0" b="0"/>
+            <wp:docPr id="8" name="Picture 8"/>
+            <wp:cNvGraphicFramePr>
+              <a:graphicFrameLocks xmlns:a="http://schemas.openxmlformats.org/drawingml/2006/main" noChangeAspect="1"/>
+            </wp:cNvGraphicFramePr>
+            <a:graphic xmlns:a="http://schemas.openxmlformats.org/drawingml/2006/main">
+              <a:graphicData uri="http://schemas.openxmlformats.org/drawingml/2006/picture">
+                <pic:pic xmlns:pic="http://schemas.openxmlformats.org/drawingml/2006/picture">
+                  <pic:nvPicPr>
+                    <pic:cNvPr id="1" name=""/>
+                    <pic:cNvPicPr/>
+                  </pic:nvPicPr>
+                  <pic:blipFill>
+                    <a:blip r:embed="rId12"/>
+                    <a:stretch>
+                      <a:fillRect/>
+                    </a:stretch>
+                  </pic:blipFill>
+                  <pic:spPr>
+                    <a:xfrm>
+                      <a:off x="0" y="0"/>
+                      <a:ext cx="5394960" cy="2120900"/>
+                    </a:xfrm>
+                    <a:prstGeom prst="rect">
+                      <a:avLst/>
+                    </a:prstGeom>
+                  </pic:spPr>
+                </pic:pic>
+              </a:graphicData>
+            </a:graphic>
+          </wp:inline>
+        </w:drawing>
+      </w:r>
+      <w:r>
+        <w:drawing>
+          <wp:inline distT="0" distB="0" distL="0" distR="0" wp14:anchorId="41AF9891" wp14:editId="0A8AAF37">
+            <wp:extent cx="5394960" cy="1886585"/>
+            <wp:effectExtent l="0" t="0" r="0" b="0"/>
+            <wp:docPr id="9" name="Picture 9"/>
+            <wp:cNvGraphicFramePr>
+              <a:graphicFrameLocks xmlns:a="http://schemas.openxmlformats.org/drawingml/2006/main" noChangeAspect="1"/>
+            </wp:cNvGraphicFramePr>
+            <a:graphic xmlns:a="http://schemas.openxmlformats.org/drawingml/2006/main">
+              <a:graphicData uri="http://schemas.openxmlformats.org/drawingml/2006/picture">
+                <pic:pic xmlns:pic="http://schemas.openxmlformats.org/drawingml/2006/picture">
+                  <pic:nvPicPr>
+                    <pic:cNvPr id="1" name=""/>
+                    <pic:cNvPicPr/>
+                  </pic:nvPicPr>
+                  <pic:blipFill>
+                    <a:blip r:embed="rId13"/>
+                    <a:stretch>
+                      <a:fillRect/>
+                    </a:stretch>
+                  </pic:blipFill>
+                  <pic:spPr>
+                    <a:xfrm>
+                      <a:off x="0" y="0"/>
+                      <a:ext cx="5394960" cy="1886585"/>
+                    </a:xfrm>
+                    <a:prstGeom prst="rect">
+                      <a:avLst/>
+                    </a:prstGeom>
+                  </pic:spPr>
+                </pic:pic>
+              </a:graphicData>
+            </a:graphic>
+          </wp:inline>
+        </w:drawing>
       </w:r>
     </w:p>
     <w:p>
@@ -742,7 +911,6 @@
         <w:ind w:left="360" w:firstLine="0"/>
       </w:pPr>
       <w:r>
-        <w:lastRenderedPageBreak/>
         <w:t xml:space="preserve"> </w:t>
       </w:r>
     </w:p>
@@ -751,10 +919,7 @@
         <w:ind w:left="355"/>
       </w:pPr>
       <w:r>
-        <w:t>ENTREGU</w:t>
-      </w:r>
-      <w:r>
-        <w:t xml:space="preserve">E O LINK DE ACESSO AO SEU GUITHUB COMO RESPOSTA DA SUA PROVA NA ÁREA DE ENTREGA DE TRABALHOS DEFINIDA PELO PROFESSOR PARA ESTA PROVA. </w:t>
+        <w:t xml:space="preserve">ENTREGUE O LINK DE ACESSO AO SEU GUITHUB COMO RESPOSTA DA SUA PROVA NA ÁREA DE ENTREGA DE TRABALHOS DEFINIDA PELO PROFESSOR PARA ESTA PROVA. </w:t>
       </w:r>
     </w:p>
     <w:sectPr>

</xml_diff>